<commit_message>
Bổ sung báo cáo
</commit_message>
<xml_diff>
--- a/BaoCao-DoDangMinh.docx
+++ b/BaoCao-DoDangMinh.docx
@@ -12298,7 +12298,20 @@
           <w:sz w:val="26"/>
           <w:szCs w:val="26"/>
         </w:rPr>
-        <w:t xml:space="preserve"> hình vuông màu đen chỉ trọng lượng 0.0, màu xám 1.0, ánh sáng màu xám và trắng 2,0 4,0</w:t>
+        <w:t xml:space="preserve"> hình vuông màu đen chỉ trọng lượng 0.0, màu xám 1.0, ánh sáng màu x</w:t>
+      </w:r>
+      <w:bookmarkStart w:id="22" w:name="_GoBack"/>
+      <w:bookmarkEnd w:id="22"/>
+      <w:r>
+        <w:rPr>
+          <w:rFonts w:ascii="Times New Roman" w:hAnsi="Times New Roman" w:cs="Times New Roman"/>
+          <w:i w:val="0"/>
+          <w:iCs w:val="0"/>
+          <w:color w:val="auto"/>
+          <w:sz w:val="26"/>
+          <w:szCs w:val="26"/>
+        </w:rPr>
+        <w:t>ám và trắng 2,0 4,0</w:t>
       </w:r>
     </w:p>
     <w:p>
@@ -12374,6 +12387,59 @@
                   </w:rPr>
                   <m:t xml:space="preserve"> </m:t>
                 </m:r>
+                <m:sSubSup>
+                  <m:sSubSupPr>
+                    <m:ctrlPr>
+                      <w:rPr>
+                        <w:rFonts w:ascii="Cambria Math" w:hAnsi="Cambria Math" w:cs="MTMI"/>
+                        <w:i/>
+                        <w:sz w:val="26"/>
+                        <w:szCs w:val="26"/>
+                      </w:rPr>
+                    </m:ctrlPr>
+                  </m:sSubSupPr>
+                  <m:e>
+                    <m:r>
+                      <w:rPr>
+                        <w:rFonts w:ascii="Cambria Math" w:hAnsi="Cambria Math" w:cs="MTMI"/>
+                        <w:sz w:val="26"/>
+                        <w:szCs w:val="26"/>
+                      </w:rPr>
+                      <m:t>x</m:t>
+                    </m:r>
+                  </m:e>
+                  <m:sub>
+                    <m:r>
+                      <w:rPr>
+                        <w:rFonts w:ascii="Cambria Math" w:hAnsi="Cambria Math" w:cs="MTMI"/>
+                        <w:sz w:val="26"/>
+                        <w:szCs w:val="26"/>
+                      </w:rPr>
+                      <m:t>w</m:t>
+                    </m:r>
+                  </m:sub>
+                  <m:sup>
+                    <m:r>
+                      <w:rPr>
+                        <w:rFonts w:ascii="Cambria Math" w:hAnsi="Cambria Math" w:cs="MTMI"/>
+                        <w:sz w:val="26"/>
+                        <w:szCs w:val="26"/>
+                      </w:rPr>
+                      <m:t>2</m:t>
+                    </m:r>
+                  </m:sup>
+                </m:sSubSup>
+                <m:r>
+                  <m:rPr>
+                    <m:sty m:val="p"/>
+                  </m:rPr>
+                  <w:rPr>
+                    <w:rFonts w:ascii="Cambria Math" w:eastAsia="MTSYN" w:hAnsi="Cambria Math" w:cs="MTSYN"/>
+                    <w:sz w:val="26"/>
+                    <w:szCs w:val="26"/>
+                  </w:rPr>
+                  <m:t>(x,ξ)</m:t>
+                </m:r>
                 <m:r>
                   <m:rPr>
                     <m:sty m:val="p"/>
@@ -12406,19 +12472,43 @@
                         <w:sz w:val="26"/>
                         <w:szCs w:val="26"/>
                       </w:rPr>
-                      <m:t>x,y</m:t>
+                      <m:t>j,i</m:t>
                     </m:r>
                   </m:sub>
                   <m:sup/>
                   <m:e>
-                    <m:r>
-                      <w:rPr>
-                        <w:rFonts w:ascii="Cambria Math" w:hAnsi="Cambria Math" w:cs="MTMI"/>
-                        <w:sz w:val="26"/>
-                        <w:szCs w:val="26"/>
-                      </w:rPr>
-                      <m:t>.</m:t>
-                    </m:r>
+                    <m:sSub>
+                      <m:sSubPr>
+                        <m:ctrlPr>
+                          <w:rPr>
+                            <w:rFonts w:ascii="Cambria Math" w:hAnsi="Cambria Math" w:cs="MTMI"/>
+                            <w:i/>
+                            <w:sz w:val="26"/>
+                            <w:szCs w:val="26"/>
+                          </w:rPr>
+                        </m:ctrlPr>
+                      </m:sSubPr>
+                      <m:e>
+                        <m:r>
+                          <w:rPr>
+                            <w:rFonts w:ascii="Cambria Math" w:hAnsi="Cambria Math" w:cs="MTMI"/>
+                            <w:sz w:val="26"/>
+                            <w:szCs w:val="26"/>
+                          </w:rPr>
+                          <m:t>w</m:t>
+                        </m:r>
+                      </m:e>
+                      <m:sub>
+                        <m:r>
+                          <w:rPr>
+                            <w:rFonts w:ascii="Cambria Math" w:hAnsi="Cambria Math" w:cs="MTMI"/>
+                            <w:sz w:val="26"/>
+                            <w:szCs w:val="26"/>
+                          </w:rPr>
+                          <m:t>j</m:t>
+                        </m:r>
+                      </m:sub>
+                    </m:sSub>
                   </m:e>
                 </m:nary>
                 <m:r>
@@ -12429,6 +12519,204 @@
                   </w:rPr>
                   <m:t xml:space="preserve"> </m:t>
                 </m:r>
+                <m:f>
+                  <m:fPr>
+                    <m:ctrlPr>
+                      <w:rPr>
+                        <w:rFonts w:ascii="Cambria Math" w:hAnsi="Cambria Math" w:cs="Times New Roman"/>
+                        <w:i/>
+                        <w:sz w:val="26"/>
+                        <w:szCs w:val="26"/>
+                      </w:rPr>
+                    </m:ctrlPr>
+                  </m:fPr>
+                  <m:num>
+                    <m:sSup>
+                      <m:sSupPr>
+                        <m:ctrlPr>
+                          <w:rPr>
+                            <w:rFonts w:ascii="Cambria Math" w:hAnsi="Cambria Math" w:cs="Times New Roman"/>
+                            <w:i/>
+                            <w:sz w:val="26"/>
+                            <w:szCs w:val="26"/>
+                          </w:rPr>
+                        </m:ctrlPr>
+                      </m:sSupPr>
+                      <m:e>
+                        <m:r>
+                          <w:rPr>
+                            <w:rFonts w:ascii="Cambria Math" w:hAnsi="Cambria Math" w:cs="Times New Roman"/>
+                            <w:sz w:val="26"/>
+                            <w:szCs w:val="26"/>
+                          </w:rPr>
+                          <m:t>(</m:t>
+                        </m:r>
+                        <m:sSub>
+                          <m:sSubPr>
+                            <m:ctrlPr>
+                              <w:rPr>
+                                <w:rFonts w:ascii="Cambria Math" w:hAnsi="Cambria Math" w:cs="Times New Roman"/>
+                                <w:i/>
+                                <w:sz w:val="26"/>
+                                <w:szCs w:val="26"/>
+                              </w:rPr>
+                            </m:ctrlPr>
+                          </m:sSubPr>
+                          <m:e>
+                            <m:r>
+                              <w:rPr>
+                                <w:rFonts w:ascii="Cambria Math" w:hAnsi="Cambria Math" w:cs="Times New Roman"/>
+                                <w:sz w:val="26"/>
+                                <w:szCs w:val="26"/>
+                              </w:rPr>
+                              <m:t>x</m:t>
+                            </m:r>
+                          </m:e>
+                          <m:sub>
+                            <m:r>
+                              <w:rPr>
+                                <w:rFonts w:ascii="Cambria Math" w:hAnsi="Cambria Math" w:cs="Times New Roman"/>
+                                <w:sz w:val="26"/>
+                                <w:szCs w:val="26"/>
+                              </w:rPr>
+                              <m:t>i,j</m:t>
+                            </m:r>
+                          </m:sub>
+                        </m:sSub>
+                        <m:r>
+                          <w:rPr>
+                            <w:rFonts w:ascii="Cambria Math" w:hAnsi="Cambria Math" w:cs="Times New Roman"/>
+                            <w:sz w:val="26"/>
+                            <w:szCs w:val="26"/>
+                          </w:rPr>
+                          <m:t xml:space="preserve">- </m:t>
+                        </m:r>
+                        <m:sSub>
+                          <m:sSubPr>
+                            <m:ctrlPr>
+                              <w:rPr>
+                                <w:rFonts w:ascii="Cambria Math" w:hAnsi="Cambria Math" w:cs="Times New Roman"/>
+                                <w:i/>
+                                <w:sz w:val="26"/>
+                                <w:szCs w:val="26"/>
+                              </w:rPr>
+                            </m:ctrlPr>
+                          </m:sSubPr>
+                          <m:e>
+                            <m:r>
+                              <m:rPr>
+                                <m:sty m:val="p"/>
+                              </m:rPr>
+                              <w:rPr>
+                                <w:rFonts w:ascii="Cambria Math" w:eastAsia="MTSYN" w:hAnsi="Cambria Math" w:cs="MTSYN"/>
+                                <w:sz w:val="26"/>
+                                <w:szCs w:val="26"/>
+                              </w:rPr>
+                              <m:t>ξ</m:t>
+                            </m:r>
+                          </m:e>
+                          <m:sub>
+                            <m:r>
+                              <w:rPr>
+                                <w:rFonts w:ascii="Cambria Math" w:hAnsi="Cambria Math" w:cs="Times New Roman"/>
+                                <w:sz w:val="26"/>
+                                <w:szCs w:val="26"/>
+                              </w:rPr>
+                              <m:t>i,j</m:t>
+                            </m:r>
+                          </m:sub>
+                        </m:sSub>
+                        <m:r>
+                          <w:rPr>
+                            <w:rFonts w:ascii="Cambria Math" w:hAnsi="Cambria Math" w:cs="Times New Roman"/>
+                            <w:sz w:val="26"/>
+                            <w:szCs w:val="26"/>
+                          </w:rPr>
+                          <m:t>)</m:t>
+                        </m:r>
+                      </m:e>
+                      <m:sup>
+                        <m:r>
+                          <w:rPr>
+                            <w:rFonts w:ascii="Cambria Math" w:hAnsi="Cambria Math" w:cs="Times New Roman"/>
+                            <w:sz w:val="26"/>
+                            <w:szCs w:val="26"/>
+                          </w:rPr>
+                          <m:t>2</m:t>
+                        </m:r>
+                      </m:sup>
+                    </m:sSup>
+                  </m:num>
+                  <m:den>
+                    <m:sSub>
+                      <m:sSubPr>
+                        <m:ctrlPr>
+                          <w:rPr>
+                            <w:rFonts w:ascii="Cambria Math" w:hAnsi="Cambria Math" w:cs="Times New Roman"/>
+                            <w:i/>
+                            <w:sz w:val="26"/>
+                            <w:szCs w:val="26"/>
+                          </w:rPr>
+                        </m:ctrlPr>
+                      </m:sSubPr>
+                      <m:e>
+                        <m:r>
+                          <w:rPr>
+                            <w:rFonts w:ascii="Cambria Math" w:hAnsi="Cambria Math" w:cs="Times New Roman"/>
+                            <w:sz w:val="26"/>
+                            <w:szCs w:val="26"/>
+                          </w:rPr>
+                          <m:t>x</m:t>
+                        </m:r>
+                      </m:e>
+                      <m:sub>
+                        <m:r>
+                          <w:rPr>
+                            <w:rFonts w:ascii="Cambria Math" w:hAnsi="Cambria Math" w:cs="Times New Roman"/>
+                            <w:sz w:val="26"/>
+                            <w:szCs w:val="26"/>
+                          </w:rPr>
+                          <m:t xml:space="preserve">i,j+ </m:t>
+                        </m:r>
+                      </m:sub>
+                    </m:sSub>
+                    <m:sSub>
+                      <m:sSubPr>
+                        <m:ctrlPr>
+                          <w:rPr>
+                            <w:rFonts w:ascii="Cambria Math" w:hAnsi="Cambria Math" w:cs="Times New Roman"/>
+                            <w:i/>
+                            <w:sz w:val="26"/>
+                            <w:szCs w:val="26"/>
+                          </w:rPr>
+                        </m:ctrlPr>
+                      </m:sSubPr>
+                      <m:e>
+                        <m:r>
+                          <m:rPr>
+                            <m:sty m:val="p"/>
+                          </m:rPr>
+                          <w:rPr>
+                            <w:rFonts w:ascii="Cambria Math" w:eastAsia="MTSYN" w:hAnsi="Cambria Math" w:cs="MTSYN"/>
+                            <w:sz w:val="26"/>
+                            <w:szCs w:val="26"/>
+                          </w:rPr>
+                          <m:t>ξ</m:t>
+                        </m:r>
+                      </m:e>
+                      <m:sub>
+                        <m:r>
+                          <w:rPr>
+                            <w:rFonts w:ascii="Cambria Math" w:hAnsi="Cambria Math" w:cs="Times New Roman"/>
+                            <w:sz w:val="26"/>
+                            <w:szCs w:val="26"/>
+                          </w:rPr>
+                          <m:t>i,j</m:t>
+                        </m:r>
+                      </m:sub>
+                    </m:sSub>
+                  </m:den>
+                </m:f>
               </m:oMath>
             </m:oMathPara>
           </w:p>
@@ -13296,7 +13584,6 @@
           <w:szCs w:val="26"/>
         </w:rPr>
       </w:pPr>
-      <w:bookmarkStart w:id="22" w:name="_GoBack"/>
       <w:r>
         <w:rPr>
           <w:rFonts w:ascii="Times New Roman" w:hAnsi="Times New Roman" w:cs="Times New Roman"/>
@@ -13691,15 +13978,7 @@
           <w:sz w:val="26"/>
           <w:szCs w:val="26"/>
         </w:rPr>
-        <w:t xml:space="preserve"> </w:t>
-      </w:r>
-      <w:r>
-        <w:rPr>
-          <w:rFonts w:ascii="Times New Roman" w:hAnsi="Times New Roman" w:cs="Times New Roman"/>
-          <w:sz w:val="26"/>
-          <w:szCs w:val="26"/>
-        </w:rPr>
-        <w:t>tiêu chuẩn</w:t>
+        <w:t xml:space="preserve"> tiêu chuẩn</w:t>
       </w:r>
       <w:r>
         <w:rPr>
@@ -14653,7 +14932,6 @@
         </w:rPr>
         <w:t>.</w:t>
       </w:r>
-      <w:bookmarkEnd w:id="22"/>
     </w:p>
     <w:p>
       <w:pPr>
@@ -15451,7 +15729,7 @@
             <w:sz w:val="20"/>
             <w:szCs w:val="20"/>
           </w:rPr>
-          <w:t>9</w:t>
+          <w:t>11</w:t>
         </w:r>
         <w:r>
           <w:rPr>
@@ -18161,7 +18439,7 @@
 </file>
 
 <file path=customXml/itemProps1.xml><?xml version="1.0" encoding="utf-8"?>
-<ds:datastoreItem xmlns:ds="http://schemas.openxmlformats.org/officeDocument/2006/customXml" ds:itemID="{DA851724-4179-4DA4-AAB8-C012926E1A45}">
+<ds:datastoreItem xmlns:ds="http://schemas.openxmlformats.org/officeDocument/2006/customXml" ds:itemID="{7B81C35B-DAB0-45BA-AA23-306EF289FB61}">
   <ds:schemaRefs>
     <ds:schemaRef ds:uri="http://schemas.openxmlformats.org/officeDocument/2006/bibliography"/>
   </ds:schemaRefs>

</xml_diff>